<commit_message>
Ajout des taches à faire pour chaque membre de l'équipe dans le document Suivi pour la semaine 1.
</commit_message>
<xml_diff>
--- a/Suivi.docx
+++ b/Suivi.docx
@@ -5,62 +5,56 @@
     <w:p>
       <w:pPr>
         <w:rPr>
-          <w:lang w:val="fr-FR"/>
+          <w:lang w:val="en-CA"/>
         </w:rPr>
       </w:pPr>
       <w:r>
         <w:rPr>
-          <w:lang w:val="fr-FR"/>
+          <w:lang w:val="en-CA"/>
         </w:rPr>
         <w:t>Équipe :</w:t>
       </w:r>
       <w:r>
         <w:rPr>
-          <w:lang w:val="fr-FR"/>
+          <w:u w:val="single"/>
+          <w:lang w:val="en-CA"/>
         </w:rPr>
-        <w:t xml:space="preserve"> </w:t>
+        <w:t xml:space="preserve"> Mohamad-Ridha, Th</w:t>
       </w:r>
       <w:r>
         <w:rPr>
           <w:u w:val="single"/>
-          <w:lang w:val="fr-FR"/>
+          <w:lang w:val="en-CA"/>
         </w:rPr>
-        <w:t>Étienne, Gabriel, L</w:t>
+        <w:t>anushan, Dave, Earaj</w:t>
       </w:r>
       <w:r>
         <w:rPr>
-          <w:u w:val="single"/>
-          <w:lang w:val="fr-FR"/>
-        </w:rPr>
-        <w:t>uis, Andres</w:t>
-      </w:r>
-      <w:r>
-        <w:rPr>
-          <w:lang w:val="fr-FR"/>
+          <w:lang w:val="en-CA"/>
         </w:rPr>
         <w:tab/>
       </w:r>
       <w:r>
         <w:rPr>
-          <w:lang w:val="fr-FR"/>
+          <w:lang w:val="en-CA"/>
         </w:rPr>
         <w:tab/>
       </w:r>
       <w:r>
         <w:rPr>
-          <w:lang w:val="fr-FR"/>
+          <w:lang w:val="en-CA"/>
         </w:rPr>
         <w:tab/>
       </w:r>
       <w:r>
         <w:rPr>
-          <w:lang w:val="fr-FR"/>
+          <w:lang w:val="en-CA"/>
         </w:rPr>
         <w:tab/>
       </w:r>
       <w:r>
         <w:rPr>
-          <w:lang w:val="fr-FR"/>
+          <w:lang w:val="en-CA"/>
         </w:rPr>
         <w:tab/>
         <w:t xml:space="preserve">Date : </w:t>
@@ -99,14 +93,14 @@
       <w:r>
         <w:rPr>
           <w:u w:val="single"/>
-          <w:lang w:val="fr-FR"/>
+          <w:lang w:val="en-CA"/>
         </w:rPr>
         <w:tab/>
       </w:r>
       <w:r>
         <w:rPr>
           <w:u w:val="single"/>
-          <w:lang w:val="fr-FR"/>
+          <w:lang w:val="en-CA"/>
         </w:rPr>
         <w:tab/>
       </w:r>
@@ -202,7 +196,6 @@
                 <w:sz w:val="24"/>
               </w:rPr>
             </w:pPr>
-            <w:proofErr w:type="spellStart"/>
             <w:r>
               <w:rPr>
                 <w:rFonts w:ascii="Segoe UI" w:hAnsi="Segoe UI" w:cs="Segoe UI"/>
@@ -210,7 +203,6 @@
               </w:rPr>
               <w:t>Thanushan</w:t>
             </w:r>
-            <w:proofErr w:type="spellEnd"/>
           </w:p>
         </w:tc>
         <w:tc>
@@ -226,20 +218,6 @@
                 <w:szCs w:val="24"/>
               </w:rPr>
             </w:pPr>
-            <w:r>
-              <w:rPr>
-                <w:sz w:val="24"/>
-                <w:szCs w:val="24"/>
-              </w:rPr>
-              <w:t xml:space="preserve">Travail sur </w:t>
-            </w:r>
-            <w:r>
-              <w:rPr>
-                <w:sz w:val="24"/>
-                <w:szCs w:val="24"/>
-              </w:rPr>
-              <w:t>la page index de l’application.</w:t>
-            </w:r>
           </w:p>
         </w:tc>
         <w:tc>
@@ -260,42 +238,46 @@
                 <w:sz w:val="24"/>
                 <w:szCs w:val="24"/>
               </w:rPr>
-              <w:t>Raffiner</w:t>
-            </w:r>
-            <w:r>
-              <w:rPr>
-                <w:sz w:val="24"/>
-                <w:szCs w:val="24"/>
-              </w:rPr>
-              <w:t xml:space="preserve"> la page</w:t>
-            </w:r>
-            <w:r>
-              <w:rPr>
-                <w:sz w:val="24"/>
-                <w:szCs w:val="24"/>
-              </w:rPr>
-              <w:t xml:space="preserve"> accueil</w:t>
-            </w:r>
-            <w:r>
-              <w:rPr>
-                <w:sz w:val="24"/>
-                <w:szCs w:val="24"/>
-              </w:rPr>
-              <w:t xml:space="preserve"> html et continuer les </w:t>
-            </w:r>
-            <w:r>
-              <w:rPr>
-                <w:sz w:val="24"/>
-                <w:szCs w:val="24"/>
-              </w:rPr>
-              <w:t xml:space="preserve">autres </w:t>
-            </w:r>
-            <w:r>
-              <w:rPr>
-                <w:sz w:val="24"/>
-                <w:szCs w:val="24"/>
-              </w:rPr>
-              <w:t>pages.</w:t>
+              <w:t>Faire la section des entré du formulaire + bouton retour et "ouvrir une session" de la page de connexion</w:t>
+            </w:r>
+            <w:r>
+              <w:rPr>
+                <w:sz w:val="24"/>
+                <w:szCs w:val="24"/>
+              </w:rPr>
+              <w:t>.</w:t>
+            </w:r>
+          </w:p>
+          <w:p>
+            <w:pPr>
+              <w:cnfStyle w:val="000000100000" w:firstRow="0" w:lastRow="0" w:firstColumn="0" w:lastColumn="0" w:oddVBand="0" w:evenVBand="0" w:oddHBand="1" w:evenHBand="0" w:firstRowFirstColumn="0" w:firstRowLastColumn="0" w:lastRowFirstColumn="0" w:lastRowLastColumn="0"/>
+              <w:rPr>
+                <w:sz w:val="24"/>
+                <w:szCs w:val="24"/>
+              </w:rPr>
+            </w:pPr>
+          </w:p>
+          <w:p>
+            <w:pPr>
+              <w:cnfStyle w:val="000000100000" w:firstRow="0" w:lastRow="0" w:firstColumn="0" w:lastColumn="0" w:oddVBand="0" w:evenVBand="0" w:oddHBand="1" w:evenHBand="0" w:firstRowFirstColumn="0" w:firstRowLastColumn="0" w:lastRowFirstColumn="0" w:lastRowLastColumn="0"/>
+              <w:rPr>
+                <w:sz w:val="24"/>
+                <w:szCs w:val="24"/>
+              </w:rPr>
+            </w:pPr>
+            <w:r>
+              <w:rPr>
+                <w:sz w:val="24"/>
+                <w:szCs w:val="24"/>
+              </w:rPr>
+              <w:t>Trouver les images pour produit page principale</w:t>
+            </w:r>
+            <w:r>
+              <w:rPr>
+                <w:sz w:val="24"/>
+                <w:szCs w:val="24"/>
+              </w:rPr>
+              <w:t>.</w:t>
             </w:r>
           </w:p>
         </w:tc>
@@ -347,6 +329,13 @@
                 <w:rFonts w:ascii="Segoe UI" w:hAnsi="Segoe UI" w:cs="Segoe UI"/>
                 <w:shd w:val="clear" w:color="auto" w:fill="FFFFFF"/>
               </w:rPr>
+              <w:t>Mohamad-</w:t>
+            </w:r>
+            <w:r>
+              <w:rPr>
+                <w:rFonts w:ascii="Segoe UI" w:hAnsi="Segoe UI" w:cs="Segoe UI"/>
+                <w:shd w:val="clear" w:color="auto" w:fill="FFFFFF"/>
+              </w:rPr>
               <w:t>Ridha</w:t>
             </w:r>
           </w:p>
@@ -364,29 +353,6 @@
                 <w:szCs w:val="24"/>
               </w:rPr>
             </w:pPr>
-            <w:r>
-              <w:rPr>
-                <w:sz w:val="24"/>
-                <w:szCs w:val="24"/>
-              </w:rPr>
-              <w:t xml:space="preserve">Home page avec google </w:t>
-            </w:r>
-            <w:proofErr w:type="spellStart"/>
-            <w:r>
-              <w:rPr>
-                <w:sz w:val="24"/>
-                <w:szCs w:val="24"/>
-              </w:rPr>
-              <w:t>maps</w:t>
-            </w:r>
-            <w:proofErr w:type="spellEnd"/>
-            <w:r>
-              <w:rPr>
-                <w:sz w:val="24"/>
-                <w:szCs w:val="24"/>
-              </w:rPr>
-              <w:t>.</w:t>
-            </w:r>
           </w:p>
         </w:tc>
         <w:tc>
@@ -407,7 +373,85 @@
                 <w:sz w:val="24"/>
                 <w:szCs w:val="24"/>
               </w:rPr>
-              <w:t>Modifier les paramètres du compte.</w:t>
+              <w:t>Faire le header et la section image de la page d'accueil (html)</w:t>
+            </w:r>
+            <w:r>
+              <w:rPr>
+                <w:sz w:val="24"/>
+                <w:szCs w:val="24"/>
+              </w:rPr>
+              <w:t>.</w:t>
+            </w:r>
+          </w:p>
+          <w:p>
+            <w:pPr>
+              <w:cnfStyle w:val="000000010000" w:firstRow="0" w:lastRow="0" w:firstColumn="0" w:lastColumn="0" w:oddVBand="0" w:evenVBand="0" w:oddHBand="0" w:evenHBand="1" w:firstRowFirstColumn="0" w:firstRowLastColumn="0" w:lastRowFirstColumn="0" w:lastRowLastColumn="0"/>
+              <w:rPr>
+                <w:sz w:val="24"/>
+                <w:szCs w:val="24"/>
+              </w:rPr>
+            </w:pPr>
+          </w:p>
+          <w:p>
+            <w:pPr>
+              <w:cnfStyle w:val="000000010000" w:firstRow="0" w:lastRow="0" w:firstColumn="0" w:lastColumn="0" w:oddVBand="0" w:evenVBand="0" w:oddHBand="0" w:evenHBand="1" w:firstRowFirstColumn="0" w:firstRowLastColumn="0" w:lastRowFirstColumn="0" w:lastRowLastColumn="0"/>
+              <w:rPr>
+                <w:sz w:val="24"/>
+                <w:szCs w:val="24"/>
+              </w:rPr>
+            </w:pPr>
+            <w:r>
+              <w:rPr>
+                <w:sz w:val="24"/>
+                <w:szCs w:val="24"/>
+              </w:rPr>
+              <w:t xml:space="preserve">Création des tables de la bases de </w:t>
+            </w:r>
+            <w:r>
+              <w:rPr>
+                <w:sz w:val="24"/>
+                <w:szCs w:val="24"/>
+              </w:rPr>
+              <w:t>données</w:t>
+            </w:r>
+            <w:r>
+              <w:rPr>
+                <w:sz w:val="24"/>
+                <w:szCs w:val="24"/>
+              </w:rPr>
+              <w:t>.</w:t>
+            </w:r>
+          </w:p>
+          <w:p>
+            <w:pPr>
+              <w:cnfStyle w:val="000000010000" w:firstRow="0" w:lastRow="0" w:firstColumn="0" w:lastColumn="0" w:oddVBand="0" w:evenVBand="0" w:oddHBand="0" w:evenHBand="1" w:firstRowFirstColumn="0" w:firstRowLastColumn="0" w:lastRowFirstColumn="0" w:lastRowLastColumn="0"/>
+              <w:rPr>
+                <w:sz w:val="24"/>
+                <w:szCs w:val="24"/>
+              </w:rPr>
+            </w:pPr>
+          </w:p>
+          <w:p>
+            <w:pPr>
+              <w:cnfStyle w:val="000000010000" w:firstRow="0" w:lastRow="0" w:firstColumn="0" w:lastColumn="0" w:oddVBand="0" w:evenVBand="0" w:oddHBand="0" w:evenHBand="1" w:firstRowFirstColumn="0" w:firstRowLastColumn="0" w:lastRowFirstColumn="0" w:lastRowLastColumn="0"/>
+              <w:rPr>
+                <w:sz w:val="24"/>
+                <w:szCs w:val="24"/>
+              </w:rPr>
+            </w:pPr>
+            <w:r>
+              <w:rPr>
+                <w:sz w:val="24"/>
+                <w:szCs w:val="24"/>
+              </w:rPr>
+              <w:t>Faire la section image + logo avec background de la page d'inscription</w:t>
+            </w:r>
+            <w:r>
+              <w:rPr>
+                <w:sz w:val="24"/>
+                <w:szCs w:val="24"/>
+              </w:rPr>
+              <w:t>.</w:t>
             </w:r>
           </w:p>
         </w:tc>
@@ -429,23 +473,7 @@
                 <w:sz w:val="24"/>
                 <w:szCs w:val="24"/>
               </w:rPr>
-              <w:t xml:space="preserve">Google </w:t>
-            </w:r>
-            <w:proofErr w:type="spellStart"/>
-            <w:r>
-              <w:rPr>
-                <w:sz w:val="24"/>
-                <w:szCs w:val="24"/>
-              </w:rPr>
-              <w:t>Maps</w:t>
-            </w:r>
-            <w:proofErr w:type="spellEnd"/>
-            <w:r>
-              <w:rPr>
-                <w:sz w:val="24"/>
-                <w:szCs w:val="24"/>
-              </w:rPr>
-              <w:t xml:space="preserve"> ne veut pas géolocaliser.</w:t>
+              <w:t>Rien.</w:t>
             </w:r>
           </w:p>
         </w:tc>
@@ -472,33 +500,8 @@
                 <w:rFonts w:ascii="Segoe UI" w:hAnsi="Segoe UI" w:cs="Segoe UI"/>
                 <w:shd w:val="clear" w:color="auto" w:fill="FFFFFF"/>
               </w:rPr>
-              <w:t>Dave-</w:t>
-            </w:r>
-            <w:proofErr w:type="spellStart"/>
-            <w:r>
-              <w:rPr>
-                <w:rFonts w:ascii="Segoe UI" w:hAnsi="Segoe UI" w:cs="Segoe UI"/>
-                <w:shd w:val="clear" w:color="auto" w:fill="FFFFFF"/>
-              </w:rPr>
-              <w:t>Hardens</w:t>
-            </w:r>
-            <w:proofErr w:type="spellEnd"/>
-            <w:r>
-              <w:rPr>
-                <w:rFonts w:ascii="Segoe UI" w:hAnsi="Segoe UI" w:cs="Segoe UI"/>
-                <w:shd w:val="clear" w:color="auto" w:fill="FFFFFF"/>
-              </w:rPr>
-              <w:t xml:space="preserve"> </w:t>
-            </w:r>
-            <w:proofErr w:type="spellStart"/>
-            <w:r>
-              <w:rPr>
-                <w:rFonts w:ascii="Segoe UI" w:hAnsi="Segoe UI" w:cs="Segoe UI"/>
-                <w:shd w:val="clear" w:color="auto" w:fill="FFFFFF"/>
-              </w:rPr>
-              <w:t>Odigé</w:t>
-            </w:r>
-            <w:proofErr w:type="spellEnd"/>
+              <w:t>Dave-Hardens Odigé</w:t>
+            </w:r>
           </w:p>
         </w:tc>
         <w:tc>
@@ -514,13 +517,6 @@
                 <w:szCs w:val="24"/>
               </w:rPr>
             </w:pPr>
-            <w:r>
-              <w:rPr>
-                <w:sz w:val="24"/>
-                <w:szCs w:val="24"/>
-              </w:rPr>
-              <w:t>Ajout table calendrier, corriger document présentatif, correction du modèle de données.</w:t>
-            </w:r>
           </w:p>
         </w:tc>
         <w:tc>
@@ -541,14 +537,39 @@
                 <w:sz w:val="24"/>
                 <w:szCs w:val="24"/>
               </w:rPr>
-              <w:t xml:space="preserve">La page </w:t>
-            </w:r>
-            <w:r>
-              <w:rPr>
-                <w:sz w:val="24"/>
-                <w:szCs w:val="24"/>
-              </w:rPr>
-              <w:t>calendrier</w:t>
+              <w:t>Faire la section des entré du formulaire + bouton retour et soumettre de la page d'inscription</w:t>
+            </w:r>
+            <w:r>
+              <w:rPr>
+                <w:sz w:val="24"/>
+                <w:szCs w:val="24"/>
+              </w:rPr>
+              <w:t>.</w:t>
+            </w:r>
+          </w:p>
+          <w:p>
+            <w:pPr>
+              <w:cnfStyle w:val="000000100000" w:firstRow="0" w:lastRow="0" w:firstColumn="0" w:lastColumn="0" w:oddVBand="0" w:evenVBand="0" w:oddHBand="1" w:evenHBand="0" w:firstRowFirstColumn="0" w:firstRowLastColumn="0" w:lastRowFirstColumn="0" w:lastRowLastColumn="0"/>
+              <w:rPr>
+                <w:sz w:val="24"/>
+                <w:szCs w:val="24"/>
+              </w:rPr>
+            </w:pPr>
+          </w:p>
+          <w:p>
+            <w:pPr>
+              <w:cnfStyle w:val="000000100000" w:firstRow="0" w:lastRow="0" w:firstColumn="0" w:lastColumn="0" w:oddVBand="0" w:evenVBand="0" w:oddHBand="1" w:evenHBand="0" w:firstRowFirstColumn="0" w:firstRowLastColumn="0" w:lastRowFirstColumn="0" w:lastRowLastColumn="0"/>
+              <w:rPr>
+                <w:sz w:val="24"/>
+                <w:szCs w:val="24"/>
+              </w:rPr>
+            </w:pPr>
+            <w:r>
+              <w:rPr>
+                <w:sz w:val="24"/>
+                <w:szCs w:val="24"/>
+              </w:rPr>
+              <w:t>Faire le header de la page principale</w:t>
             </w:r>
             <w:r>
               <w:rPr>
@@ -577,21 +598,7 @@
                 <w:sz w:val="24"/>
                 <w:szCs w:val="24"/>
               </w:rPr>
-              <w:t xml:space="preserve">SQL </w:t>
-            </w:r>
-            <w:r>
-              <w:rPr>
-                <w:sz w:val="24"/>
-                <w:szCs w:val="24"/>
-              </w:rPr>
-              <w:t>Data</w:t>
-            </w:r>
-            <w:r>
-              <w:rPr>
-                <w:sz w:val="24"/>
-                <w:szCs w:val="24"/>
-              </w:rPr>
-              <w:t xml:space="preserve"> modeler ne sauvegarde pas tous les détails.</w:t>
+              <w:t>Rien.</w:t>
             </w:r>
           </w:p>
         </w:tc>
@@ -610,11 +617,13 @@
           <w:p>
             <w:pPr>
               <w:rPr>
-                <w:sz w:val="24"/>
-              </w:rPr>
-            </w:pPr>
-            <w:r>
-              <w:rPr>
+                <w:rFonts w:ascii="Segoe UI Black" w:hAnsi="Segoe UI Black"/>
+                <w:sz w:val="24"/>
+              </w:rPr>
+            </w:pPr>
+            <w:r>
+              <w:rPr>
+                <w:rFonts w:ascii="Segoe UI Black" w:hAnsi="Segoe UI Black"/>
                 <w:sz w:val="24"/>
               </w:rPr>
               <w:t>Earaj</w:t>
@@ -634,68 +643,6 @@
                 <w:szCs w:val="24"/>
               </w:rPr>
             </w:pPr>
-            <w:r>
-              <w:rPr>
-                <w:sz w:val="24"/>
-                <w:szCs w:val="24"/>
-              </w:rPr>
-              <w:t xml:space="preserve">Sécurité du </w:t>
-            </w:r>
-            <w:proofErr w:type="spellStart"/>
-            <w:r>
-              <w:rPr>
-                <w:sz w:val="24"/>
-                <w:szCs w:val="24"/>
-              </w:rPr>
-              <w:t>centos</w:t>
-            </w:r>
-            <w:proofErr w:type="spellEnd"/>
-            <w:r>
-              <w:rPr>
-                <w:sz w:val="24"/>
-                <w:szCs w:val="24"/>
-              </w:rPr>
-              <w:t>/</w:t>
-            </w:r>
-            <w:proofErr w:type="spellStart"/>
-            <w:r>
-              <w:rPr>
-                <w:sz w:val="24"/>
-                <w:szCs w:val="24"/>
-              </w:rPr>
-              <w:t>docket</w:t>
-            </w:r>
-            <w:proofErr w:type="spellEnd"/>
-            <w:r>
-              <w:rPr>
-                <w:sz w:val="24"/>
-                <w:szCs w:val="24"/>
-              </w:rPr>
-              <w:t xml:space="preserve">/bd, expérimentations sur apache </w:t>
-            </w:r>
-            <w:proofErr w:type="spellStart"/>
-            <w:r>
-              <w:rPr>
-                <w:sz w:val="24"/>
-                <w:szCs w:val="24"/>
-              </w:rPr>
-              <w:t>tomcat</w:t>
-            </w:r>
-            <w:proofErr w:type="spellEnd"/>
-            <w:r>
-              <w:rPr>
-                <w:sz w:val="24"/>
-                <w:szCs w:val="24"/>
-              </w:rPr>
-              <w:t xml:space="preserve"> changement de la configuration pour enlever la page par défaut, travail sur le home page et </w:t>
-            </w:r>
-            <w:r>
-              <w:rPr>
-                <w:sz w:val="24"/>
-                <w:szCs w:val="24"/>
-              </w:rPr>
-              <w:t>enregistrement.</w:t>
-            </w:r>
           </w:p>
         </w:tc>
         <w:tc>
@@ -716,7 +663,46 @@
                 <w:sz w:val="24"/>
                 <w:szCs w:val="24"/>
               </w:rPr>
-              <w:t>Ajouter un port pour docker</w:t>
+              <w:t>F</w:t>
+            </w:r>
+            <w:r>
+              <w:rPr>
+                <w:sz w:val="24"/>
+                <w:szCs w:val="24"/>
+              </w:rPr>
+              <w:t>aire le div (la section) des deux boutons + paragraphe de la page d'accueil</w:t>
+            </w:r>
+            <w:r>
+              <w:rPr>
+                <w:sz w:val="24"/>
+                <w:szCs w:val="24"/>
+              </w:rPr>
+              <w:t>.</w:t>
+            </w:r>
+          </w:p>
+          <w:p>
+            <w:pPr>
+              <w:cnfStyle w:val="000000010000" w:firstRow="0" w:lastRow="0" w:firstColumn="0" w:lastColumn="0" w:oddVBand="0" w:evenVBand="0" w:oddHBand="0" w:evenHBand="1" w:firstRowFirstColumn="0" w:firstRowLastColumn="0" w:lastRowFirstColumn="0" w:lastRowLastColumn="0"/>
+              <w:rPr>
+                <w:sz w:val="24"/>
+                <w:szCs w:val="24"/>
+              </w:rPr>
+            </w:pPr>
+          </w:p>
+          <w:p>
+            <w:pPr>
+              <w:cnfStyle w:val="000000010000" w:firstRow="0" w:lastRow="0" w:firstColumn="0" w:lastColumn="0" w:oddVBand="0" w:evenVBand="0" w:oddHBand="0" w:evenHBand="1" w:firstRowFirstColumn="0" w:firstRowLastColumn="0" w:lastRowFirstColumn="0" w:lastRowLastColumn="0"/>
+              <w:rPr>
+                <w:sz w:val="24"/>
+                <w:szCs w:val="24"/>
+              </w:rPr>
+            </w:pPr>
+            <w:r>
+              <w:rPr>
+                <w:sz w:val="24"/>
+                <w:szCs w:val="24"/>
+              </w:rPr>
+              <w:t>Faire la section image + logo avec background de la page de connexion</w:t>
             </w:r>
           </w:p>
         </w:tc>
@@ -738,21 +724,7 @@
                 <w:sz w:val="24"/>
                 <w:szCs w:val="24"/>
               </w:rPr>
-              <w:t xml:space="preserve">A failli détruire la base de </w:t>
-            </w:r>
-            <w:r>
-              <w:rPr>
-                <w:sz w:val="24"/>
-                <w:szCs w:val="24"/>
-              </w:rPr>
-              <w:t>données</w:t>
-            </w:r>
-            <w:r>
-              <w:rPr>
-                <w:sz w:val="24"/>
-                <w:szCs w:val="24"/>
-              </w:rPr>
-              <w:t xml:space="preserve"> mais la réparée.</w:t>
+              <w:t>Rien.</w:t>
             </w:r>
           </w:p>
         </w:tc>

</xml_diff>

<commit_message>
Ajout des taches pour chaque membre dans le document Suivi.
</commit_message>
<xml_diff>
--- a/Suivi.docx
+++ b/Suivi.docx
@@ -5,62 +5,56 @@
     <w:p>
       <w:pPr>
         <w:rPr>
-          <w:lang w:val="fr-FR"/>
+          <w:lang w:val="en-CA"/>
         </w:rPr>
       </w:pPr>
       <w:r>
         <w:rPr>
-          <w:lang w:val="fr-FR"/>
+          <w:lang w:val="en-CA"/>
         </w:rPr>
         <w:t>Équipe :</w:t>
       </w:r>
       <w:r>
         <w:rPr>
-          <w:lang w:val="fr-FR"/>
+          <w:u w:val="single"/>
+          <w:lang w:val="en-CA"/>
         </w:rPr>
-        <w:t xml:space="preserve"> </w:t>
+        <w:t xml:space="preserve"> Mohamad-Ridha, Th</w:t>
       </w:r>
       <w:r>
         <w:rPr>
           <w:u w:val="single"/>
-          <w:lang w:val="fr-FR"/>
+          <w:lang w:val="en-CA"/>
         </w:rPr>
-        <w:t>Étienne, Gabriel, L</w:t>
+        <w:t>anushan, Dave, Earaj</w:t>
       </w:r>
       <w:r>
         <w:rPr>
-          <w:u w:val="single"/>
-          <w:lang w:val="fr-FR"/>
-        </w:rPr>
-        <w:t>uis, Andres</w:t>
-      </w:r>
-      <w:r>
-        <w:rPr>
-          <w:lang w:val="fr-FR"/>
+          <w:lang w:val="en-CA"/>
         </w:rPr>
         <w:tab/>
       </w:r>
       <w:r>
         <w:rPr>
-          <w:lang w:val="fr-FR"/>
+          <w:lang w:val="en-CA"/>
         </w:rPr>
         <w:tab/>
       </w:r>
       <w:r>
         <w:rPr>
-          <w:lang w:val="fr-FR"/>
+          <w:lang w:val="en-CA"/>
         </w:rPr>
         <w:tab/>
       </w:r>
       <w:r>
         <w:rPr>
-          <w:lang w:val="fr-FR"/>
+          <w:lang w:val="en-CA"/>
         </w:rPr>
         <w:tab/>
       </w:r>
       <w:r>
         <w:rPr>
-          <w:lang w:val="fr-FR"/>
+          <w:lang w:val="en-CA"/>
         </w:rPr>
         <w:tab/>
         <w:t xml:space="preserve">Date : </w:t>
@@ -99,14 +93,14 @@
       <w:r>
         <w:rPr>
           <w:u w:val="single"/>
-          <w:lang w:val="fr-FR"/>
+          <w:lang w:val="en-CA"/>
         </w:rPr>
         <w:tab/>
       </w:r>
       <w:r>
         <w:rPr>
           <w:u w:val="single"/>
-          <w:lang w:val="fr-FR"/>
+          <w:lang w:val="en-CA"/>
         </w:rPr>
         <w:tab/>
       </w:r>
@@ -202,7 +196,6 @@
                 <w:sz w:val="24"/>
               </w:rPr>
             </w:pPr>
-            <w:proofErr w:type="spellStart"/>
             <w:r>
               <w:rPr>
                 <w:rFonts w:ascii="Segoe UI" w:hAnsi="Segoe UI" w:cs="Segoe UI"/>
@@ -210,7 +203,6 @@
               </w:rPr>
               <w:t>Thanushan</w:t>
             </w:r>
-            <w:proofErr w:type="spellEnd"/>
           </w:p>
         </w:tc>
         <w:tc>
@@ -226,20 +218,6 @@
                 <w:szCs w:val="24"/>
               </w:rPr>
             </w:pPr>
-            <w:r>
-              <w:rPr>
-                <w:sz w:val="24"/>
-                <w:szCs w:val="24"/>
-              </w:rPr>
-              <w:t xml:space="preserve">Travail sur </w:t>
-            </w:r>
-            <w:r>
-              <w:rPr>
-                <w:sz w:val="24"/>
-                <w:szCs w:val="24"/>
-              </w:rPr>
-              <w:t>la page index de l’application.</w:t>
-            </w:r>
           </w:p>
         </w:tc>
         <w:tc>
@@ -260,42 +238,46 @@
                 <w:sz w:val="24"/>
                 <w:szCs w:val="24"/>
               </w:rPr>
-              <w:t>Raffiner</w:t>
-            </w:r>
-            <w:r>
-              <w:rPr>
-                <w:sz w:val="24"/>
-                <w:szCs w:val="24"/>
-              </w:rPr>
-              <w:t xml:space="preserve"> la page</w:t>
-            </w:r>
-            <w:r>
-              <w:rPr>
-                <w:sz w:val="24"/>
-                <w:szCs w:val="24"/>
-              </w:rPr>
-              <w:t xml:space="preserve"> accueil</w:t>
-            </w:r>
-            <w:r>
-              <w:rPr>
-                <w:sz w:val="24"/>
-                <w:szCs w:val="24"/>
-              </w:rPr>
-              <w:t xml:space="preserve"> html et continuer les </w:t>
-            </w:r>
-            <w:r>
-              <w:rPr>
-                <w:sz w:val="24"/>
-                <w:szCs w:val="24"/>
-              </w:rPr>
-              <w:t xml:space="preserve">autres </w:t>
-            </w:r>
-            <w:r>
-              <w:rPr>
-                <w:sz w:val="24"/>
-                <w:szCs w:val="24"/>
-              </w:rPr>
-              <w:t>pages.</w:t>
+              <w:t>Faire la section des entré du formulaire + bouton retour et "ouvrir une session" de la page de connexion</w:t>
+            </w:r>
+            <w:r>
+              <w:rPr>
+                <w:sz w:val="24"/>
+                <w:szCs w:val="24"/>
+              </w:rPr>
+              <w:t>.</w:t>
+            </w:r>
+          </w:p>
+          <w:p>
+            <w:pPr>
+              <w:cnfStyle w:val="000000100000" w:firstRow="0" w:lastRow="0" w:firstColumn="0" w:lastColumn="0" w:oddVBand="0" w:evenVBand="0" w:oddHBand="1" w:evenHBand="0" w:firstRowFirstColumn="0" w:firstRowLastColumn="0" w:lastRowFirstColumn="0" w:lastRowLastColumn="0"/>
+              <w:rPr>
+                <w:sz w:val="24"/>
+                <w:szCs w:val="24"/>
+              </w:rPr>
+            </w:pPr>
+          </w:p>
+          <w:p>
+            <w:pPr>
+              <w:cnfStyle w:val="000000100000" w:firstRow="0" w:lastRow="0" w:firstColumn="0" w:lastColumn="0" w:oddVBand="0" w:evenVBand="0" w:oddHBand="1" w:evenHBand="0" w:firstRowFirstColumn="0" w:firstRowLastColumn="0" w:lastRowFirstColumn="0" w:lastRowLastColumn="0"/>
+              <w:rPr>
+                <w:sz w:val="24"/>
+                <w:szCs w:val="24"/>
+              </w:rPr>
+            </w:pPr>
+            <w:r>
+              <w:rPr>
+                <w:sz w:val="24"/>
+                <w:szCs w:val="24"/>
+              </w:rPr>
+              <w:t>Trouver les images pour produit page principale</w:t>
+            </w:r>
+            <w:r>
+              <w:rPr>
+                <w:sz w:val="24"/>
+                <w:szCs w:val="24"/>
+              </w:rPr>
+              <w:t>.</w:t>
             </w:r>
           </w:p>
         </w:tc>
@@ -347,6 +329,13 @@
                 <w:rFonts w:ascii="Segoe UI" w:hAnsi="Segoe UI" w:cs="Segoe UI"/>
                 <w:shd w:val="clear" w:color="auto" w:fill="FFFFFF"/>
               </w:rPr>
+              <w:t>Mohamad-</w:t>
+            </w:r>
+            <w:r>
+              <w:rPr>
+                <w:rFonts w:ascii="Segoe UI" w:hAnsi="Segoe UI" w:cs="Segoe UI"/>
+                <w:shd w:val="clear" w:color="auto" w:fill="FFFFFF"/>
+              </w:rPr>
               <w:t>Ridha</w:t>
             </w:r>
           </w:p>
@@ -364,29 +353,6 @@
                 <w:szCs w:val="24"/>
               </w:rPr>
             </w:pPr>
-            <w:r>
-              <w:rPr>
-                <w:sz w:val="24"/>
-                <w:szCs w:val="24"/>
-              </w:rPr>
-              <w:t xml:space="preserve">Home page avec google </w:t>
-            </w:r>
-            <w:proofErr w:type="spellStart"/>
-            <w:r>
-              <w:rPr>
-                <w:sz w:val="24"/>
-                <w:szCs w:val="24"/>
-              </w:rPr>
-              <w:t>maps</w:t>
-            </w:r>
-            <w:proofErr w:type="spellEnd"/>
-            <w:r>
-              <w:rPr>
-                <w:sz w:val="24"/>
-                <w:szCs w:val="24"/>
-              </w:rPr>
-              <w:t>.</w:t>
-            </w:r>
           </w:p>
         </w:tc>
         <w:tc>
@@ -407,7 +373,85 @@
                 <w:sz w:val="24"/>
                 <w:szCs w:val="24"/>
               </w:rPr>
-              <w:t>Modifier les paramètres du compte.</w:t>
+              <w:t>Faire le header et la section image de la page d'accueil (html)</w:t>
+            </w:r>
+            <w:r>
+              <w:rPr>
+                <w:sz w:val="24"/>
+                <w:szCs w:val="24"/>
+              </w:rPr>
+              <w:t>.</w:t>
+            </w:r>
+          </w:p>
+          <w:p>
+            <w:pPr>
+              <w:cnfStyle w:val="000000010000" w:firstRow="0" w:lastRow="0" w:firstColumn="0" w:lastColumn="0" w:oddVBand="0" w:evenVBand="0" w:oddHBand="0" w:evenHBand="1" w:firstRowFirstColumn="0" w:firstRowLastColumn="0" w:lastRowFirstColumn="0" w:lastRowLastColumn="0"/>
+              <w:rPr>
+                <w:sz w:val="24"/>
+                <w:szCs w:val="24"/>
+              </w:rPr>
+            </w:pPr>
+          </w:p>
+          <w:p>
+            <w:pPr>
+              <w:cnfStyle w:val="000000010000" w:firstRow="0" w:lastRow="0" w:firstColumn="0" w:lastColumn="0" w:oddVBand="0" w:evenVBand="0" w:oddHBand="0" w:evenHBand="1" w:firstRowFirstColumn="0" w:firstRowLastColumn="0" w:lastRowFirstColumn="0" w:lastRowLastColumn="0"/>
+              <w:rPr>
+                <w:sz w:val="24"/>
+                <w:szCs w:val="24"/>
+              </w:rPr>
+            </w:pPr>
+            <w:r>
+              <w:rPr>
+                <w:sz w:val="24"/>
+                <w:szCs w:val="24"/>
+              </w:rPr>
+              <w:t xml:space="preserve">Création des tables de la bases de </w:t>
+            </w:r>
+            <w:r>
+              <w:rPr>
+                <w:sz w:val="24"/>
+                <w:szCs w:val="24"/>
+              </w:rPr>
+              <w:t>données</w:t>
+            </w:r>
+            <w:r>
+              <w:rPr>
+                <w:sz w:val="24"/>
+                <w:szCs w:val="24"/>
+              </w:rPr>
+              <w:t>.</w:t>
+            </w:r>
+          </w:p>
+          <w:p>
+            <w:pPr>
+              <w:cnfStyle w:val="000000010000" w:firstRow="0" w:lastRow="0" w:firstColumn="0" w:lastColumn="0" w:oddVBand="0" w:evenVBand="0" w:oddHBand="0" w:evenHBand="1" w:firstRowFirstColumn="0" w:firstRowLastColumn="0" w:lastRowFirstColumn="0" w:lastRowLastColumn="0"/>
+              <w:rPr>
+                <w:sz w:val="24"/>
+                <w:szCs w:val="24"/>
+              </w:rPr>
+            </w:pPr>
+          </w:p>
+          <w:p>
+            <w:pPr>
+              <w:cnfStyle w:val="000000010000" w:firstRow="0" w:lastRow="0" w:firstColumn="0" w:lastColumn="0" w:oddVBand="0" w:evenVBand="0" w:oddHBand="0" w:evenHBand="1" w:firstRowFirstColumn="0" w:firstRowLastColumn="0" w:lastRowFirstColumn="0" w:lastRowLastColumn="0"/>
+              <w:rPr>
+                <w:sz w:val="24"/>
+                <w:szCs w:val="24"/>
+              </w:rPr>
+            </w:pPr>
+            <w:r>
+              <w:rPr>
+                <w:sz w:val="24"/>
+                <w:szCs w:val="24"/>
+              </w:rPr>
+              <w:t>Faire la section image + logo avec background de la page d'inscription</w:t>
+            </w:r>
+            <w:r>
+              <w:rPr>
+                <w:sz w:val="24"/>
+                <w:szCs w:val="24"/>
+              </w:rPr>
+              <w:t>.</w:t>
             </w:r>
           </w:p>
         </w:tc>
@@ -429,23 +473,7 @@
                 <w:sz w:val="24"/>
                 <w:szCs w:val="24"/>
               </w:rPr>
-              <w:t xml:space="preserve">Google </w:t>
-            </w:r>
-            <w:proofErr w:type="spellStart"/>
-            <w:r>
-              <w:rPr>
-                <w:sz w:val="24"/>
-                <w:szCs w:val="24"/>
-              </w:rPr>
-              <w:t>Maps</w:t>
-            </w:r>
-            <w:proofErr w:type="spellEnd"/>
-            <w:r>
-              <w:rPr>
-                <w:sz w:val="24"/>
-                <w:szCs w:val="24"/>
-              </w:rPr>
-              <w:t xml:space="preserve"> ne veut pas géolocaliser.</w:t>
+              <w:t>Rien.</w:t>
             </w:r>
           </w:p>
         </w:tc>
@@ -472,33 +500,8 @@
                 <w:rFonts w:ascii="Segoe UI" w:hAnsi="Segoe UI" w:cs="Segoe UI"/>
                 <w:shd w:val="clear" w:color="auto" w:fill="FFFFFF"/>
               </w:rPr>
-              <w:t>Dave-</w:t>
-            </w:r>
-            <w:proofErr w:type="spellStart"/>
-            <w:r>
-              <w:rPr>
-                <w:rFonts w:ascii="Segoe UI" w:hAnsi="Segoe UI" w:cs="Segoe UI"/>
-                <w:shd w:val="clear" w:color="auto" w:fill="FFFFFF"/>
-              </w:rPr>
-              <w:t>Hardens</w:t>
-            </w:r>
-            <w:proofErr w:type="spellEnd"/>
-            <w:r>
-              <w:rPr>
-                <w:rFonts w:ascii="Segoe UI" w:hAnsi="Segoe UI" w:cs="Segoe UI"/>
-                <w:shd w:val="clear" w:color="auto" w:fill="FFFFFF"/>
-              </w:rPr>
-              <w:t xml:space="preserve"> </w:t>
-            </w:r>
-            <w:proofErr w:type="spellStart"/>
-            <w:r>
-              <w:rPr>
-                <w:rFonts w:ascii="Segoe UI" w:hAnsi="Segoe UI" w:cs="Segoe UI"/>
-                <w:shd w:val="clear" w:color="auto" w:fill="FFFFFF"/>
-              </w:rPr>
-              <w:t>Odigé</w:t>
-            </w:r>
-            <w:proofErr w:type="spellEnd"/>
+              <w:t>Dave-Hardens Odigé</w:t>
+            </w:r>
           </w:p>
         </w:tc>
         <w:tc>
@@ -514,13 +517,6 @@
                 <w:szCs w:val="24"/>
               </w:rPr>
             </w:pPr>
-            <w:r>
-              <w:rPr>
-                <w:sz w:val="24"/>
-                <w:szCs w:val="24"/>
-              </w:rPr>
-              <w:t>Ajout table calendrier, corriger document présentatif, correction du modèle de données.</w:t>
-            </w:r>
           </w:p>
         </w:tc>
         <w:tc>
@@ -541,14 +537,39 @@
                 <w:sz w:val="24"/>
                 <w:szCs w:val="24"/>
               </w:rPr>
-              <w:t xml:space="preserve">La page </w:t>
-            </w:r>
-            <w:r>
-              <w:rPr>
-                <w:sz w:val="24"/>
-                <w:szCs w:val="24"/>
-              </w:rPr>
-              <w:t>calendrier</w:t>
+              <w:t>Faire la section des entré du formulaire + bouton retour et soumettre de la page d'inscription</w:t>
+            </w:r>
+            <w:r>
+              <w:rPr>
+                <w:sz w:val="24"/>
+                <w:szCs w:val="24"/>
+              </w:rPr>
+              <w:t>.</w:t>
+            </w:r>
+          </w:p>
+          <w:p>
+            <w:pPr>
+              <w:cnfStyle w:val="000000100000" w:firstRow="0" w:lastRow="0" w:firstColumn="0" w:lastColumn="0" w:oddVBand="0" w:evenVBand="0" w:oddHBand="1" w:evenHBand="0" w:firstRowFirstColumn="0" w:firstRowLastColumn="0" w:lastRowFirstColumn="0" w:lastRowLastColumn="0"/>
+              <w:rPr>
+                <w:sz w:val="24"/>
+                <w:szCs w:val="24"/>
+              </w:rPr>
+            </w:pPr>
+          </w:p>
+          <w:p>
+            <w:pPr>
+              <w:cnfStyle w:val="000000100000" w:firstRow="0" w:lastRow="0" w:firstColumn="0" w:lastColumn="0" w:oddVBand="0" w:evenVBand="0" w:oddHBand="1" w:evenHBand="0" w:firstRowFirstColumn="0" w:firstRowLastColumn="0" w:lastRowFirstColumn="0" w:lastRowLastColumn="0"/>
+              <w:rPr>
+                <w:sz w:val="24"/>
+                <w:szCs w:val="24"/>
+              </w:rPr>
+            </w:pPr>
+            <w:r>
+              <w:rPr>
+                <w:sz w:val="24"/>
+                <w:szCs w:val="24"/>
+              </w:rPr>
+              <w:t>Faire le header de la page principale</w:t>
             </w:r>
             <w:r>
               <w:rPr>
@@ -577,21 +598,7 @@
                 <w:sz w:val="24"/>
                 <w:szCs w:val="24"/>
               </w:rPr>
-              <w:t xml:space="preserve">SQL </w:t>
-            </w:r>
-            <w:r>
-              <w:rPr>
-                <w:sz w:val="24"/>
-                <w:szCs w:val="24"/>
-              </w:rPr>
-              <w:t>Data</w:t>
-            </w:r>
-            <w:r>
-              <w:rPr>
-                <w:sz w:val="24"/>
-                <w:szCs w:val="24"/>
-              </w:rPr>
-              <w:t xml:space="preserve"> modeler ne sauvegarde pas tous les détails.</w:t>
+              <w:t>Rien.</w:t>
             </w:r>
           </w:p>
         </w:tc>
@@ -610,11 +617,13 @@
           <w:p>
             <w:pPr>
               <w:rPr>
-                <w:sz w:val="24"/>
-              </w:rPr>
-            </w:pPr>
-            <w:r>
-              <w:rPr>
+                <w:rFonts w:ascii="Segoe UI Black" w:hAnsi="Segoe UI Black"/>
+                <w:sz w:val="24"/>
+              </w:rPr>
+            </w:pPr>
+            <w:r>
+              <w:rPr>
+                <w:rFonts w:ascii="Segoe UI Black" w:hAnsi="Segoe UI Black"/>
                 <w:sz w:val="24"/>
               </w:rPr>
               <w:t>Earaj</w:t>
@@ -634,68 +643,6 @@
                 <w:szCs w:val="24"/>
               </w:rPr>
             </w:pPr>
-            <w:r>
-              <w:rPr>
-                <w:sz w:val="24"/>
-                <w:szCs w:val="24"/>
-              </w:rPr>
-              <w:t xml:space="preserve">Sécurité du </w:t>
-            </w:r>
-            <w:proofErr w:type="spellStart"/>
-            <w:r>
-              <w:rPr>
-                <w:sz w:val="24"/>
-                <w:szCs w:val="24"/>
-              </w:rPr>
-              <w:t>centos</w:t>
-            </w:r>
-            <w:proofErr w:type="spellEnd"/>
-            <w:r>
-              <w:rPr>
-                <w:sz w:val="24"/>
-                <w:szCs w:val="24"/>
-              </w:rPr>
-              <w:t>/</w:t>
-            </w:r>
-            <w:proofErr w:type="spellStart"/>
-            <w:r>
-              <w:rPr>
-                <w:sz w:val="24"/>
-                <w:szCs w:val="24"/>
-              </w:rPr>
-              <w:t>docket</w:t>
-            </w:r>
-            <w:proofErr w:type="spellEnd"/>
-            <w:r>
-              <w:rPr>
-                <w:sz w:val="24"/>
-                <w:szCs w:val="24"/>
-              </w:rPr>
-              <w:t xml:space="preserve">/bd, expérimentations sur apache </w:t>
-            </w:r>
-            <w:proofErr w:type="spellStart"/>
-            <w:r>
-              <w:rPr>
-                <w:sz w:val="24"/>
-                <w:szCs w:val="24"/>
-              </w:rPr>
-              <w:t>tomcat</w:t>
-            </w:r>
-            <w:proofErr w:type="spellEnd"/>
-            <w:r>
-              <w:rPr>
-                <w:sz w:val="24"/>
-                <w:szCs w:val="24"/>
-              </w:rPr>
-              <w:t xml:space="preserve"> changement de la configuration pour enlever la page par défaut, travail sur le home page et </w:t>
-            </w:r>
-            <w:r>
-              <w:rPr>
-                <w:sz w:val="24"/>
-                <w:szCs w:val="24"/>
-              </w:rPr>
-              <w:t>enregistrement.</w:t>
-            </w:r>
           </w:p>
         </w:tc>
         <w:tc>
@@ -716,7 +663,46 @@
                 <w:sz w:val="24"/>
                 <w:szCs w:val="24"/>
               </w:rPr>
-              <w:t>Ajouter un port pour docker</w:t>
+              <w:t>F</w:t>
+            </w:r>
+            <w:r>
+              <w:rPr>
+                <w:sz w:val="24"/>
+                <w:szCs w:val="24"/>
+              </w:rPr>
+              <w:t>aire le div (la section) des deux boutons + paragraphe de la page d'accueil</w:t>
+            </w:r>
+            <w:r>
+              <w:rPr>
+                <w:sz w:val="24"/>
+                <w:szCs w:val="24"/>
+              </w:rPr>
+              <w:t>.</w:t>
+            </w:r>
+          </w:p>
+          <w:p>
+            <w:pPr>
+              <w:cnfStyle w:val="000000010000" w:firstRow="0" w:lastRow="0" w:firstColumn="0" w:lastColumn="0" w:oddVBand="0" w:evenVBand="0" w:oddHBand="0" w:evenHBand="1" w:firstRowFirstColumn="0" w:firstRowLastColumn="0" w:lastRowFirstColumn="0" w:lastRowLastColumn="0"/>
+              <w:rPr>
+                <w:sz w:val="24"/>
+                <w:szCs w:val="24"/>
+              </w:rPr>
+            </w:pPr>
+          </w:p>
+          <w:p>
+            <w:pPr>
+              <w:cnfStyle w:val="000000010000" w:firstRow="0" w:lastRow="0" w:firstColumn="0" w:lastColumn="0" w:oddVBand="0" w:evenVBand="0" w:oddHBand="0" w:evenHBand="1" w:firstRowFirstColumn="0" w:firstRowLastColumn="0" w:lastRowFirstColumn="0" w:lastRowLastColumn="0"/>
+              <w:rPr>
+                <w:sz w:val="24"/>
+                <w:szCs w:val="24"/>
+              </w:rPr>
+            </w:pPr>
+            <w:r>
+              <w:rPr>
+                <w:sz w:val="24"/>
+                <w:szCs w:val="24"/>
+              </w:rPr>
+              <w:t>Faire la section image + logo avec background de la page de connexion</w:t>
             </w:r>
           </w:p>
         </w:tc>
@@ -738,21 +724,7 @@
                 <w:sz w:val="24"/>
                 <w:szCs w:val="24"/>
               </w:rPr>
-              <w:t xml:space="preserve">A failli détruire la base de </w:t>
-            </w:r>
-            <w:r>
-              <w:rPr>
-                <w:sz w:val="24"/>
-                <w:szCs w:val="24"/>
-              </w:rPr>
-              <w:t>données</w:t>
-            </w:r>
-            <w:r>
-              <w:rPr>
-                <w:sz w:val="24"/>
-                <w:szCs w:val="24"/>
-              </w:rPr>
-              <w:t xml:space="preserve"> mais la réparée.</w:t>
+              <w:t>Rien.</w:t>
             </w:r>
           </w:p>
         </w:tc>

</xml_diff>

<commit_message>
Ajout de l'image de la page de connexion et un peu de modification de code.
</commit_message>
<xml_diff>
--- a/Suivi.docx
+++ b/Suivi.docx
@@ -8,25 +8,43 @@
           <w:lang w:val="en-CA"/>
         </w:rPr>
       </w:pPr>
+      <w:proofErr w:type="gramStart"/>
       <w:r>
         <w:rPr>
           <w:lang w:val="en-CA"/>
         </w:rPr>
         <w:t>Équipe :</w:t>
       </w:r>
+      <w:proofErr w:type="gramEnd"/>
       <w:r>
         <w:rPr>
           <w:u w:val="single"/>
           <w:lang w:val="en-CA"/>
         </w:rPr>
-        <w:t xml:space="preserve"> Mohamad-Ridha, Th</w:t>
+        <w:t xml:space="preserve"> Mohamad-Ridha, </w:t>
+      </w:r>
+      <w:proofErr w:type="spellStart"/>
+      <w:r>
+        <w:rPr>
+          <w:u w:val="single"/>
+          <w:lang w:val="en-CA"/>
+        </w:rPr>
+        <w:t>Th</w:t>
       </w:r>
       <w:r>
         <w:rPr>
           <w:u w:val="single"/>
           <w:lang w:val="en-CA"/>
         </w:rPr>
-        <w:t>anushan, Dave, Earaj</w:t>
+        <w:t>anushan</w:t>
+      </w:r>
+      <w:proofErr w:type="spellEnd"/>
+      <w:r>
+        <w:rPr>
+          <w:u w:val="single"/>
+          <w:lang w:val="en-CA"/>
+        </w:rPr>
+        <w:t>, Dave, Earaj</w:t>
       </w:r>
       <w:r>
         <w:rPr>
@@ -82,7 +100,7 @@
           <w:noProof/>
           <w:u w:val="single"/>
         </w:rPr>
-        <w:t>2024-02-07</w:t>
+        <w:t>2024-02-12</w:t>
       </w:r>
       <w:r>
         <w:rPr>
@@ -196,6 +214,7 @@
                 <w:sz w:val="24"/>
               </w:rPr>
             </w:pPr>
+            <w:proofErr w:type="spellStart"/>
             <w:r>
               <w:rPr>
                 <w:rFonts w:ascii="Segoe UI" w:hAnsi="Segoe UI" w:cs="Segoe UI"/>
@@ -203,6 +222,7 @@
               </w:rPr>
               <w:t>Thanushan</w:t>
             </w:r>
+            <w:proofErr w:type="spellEnd"/>
           </w:p>
         </w:tc>
         <w:tc>
@@ -500,8 +520,33 @@
                 <w:rFonts w:ascii="Segoe UI" w:hAnsi="Segoe UI" w:cs="Segoe UI"/>
                 <w:shd w:val="clear" w:color="auto" w:fill="FFFFFF"/>
               </w:rPr>
-              <w:t>Dave-Hardens Odigé</w:t>
-            </w:r>
+              <w:t>Dave-</w:t>
+            </w:r>
+            <w:proofErr w:type="spellStart"/>
+            <w:r>
+              <w:rPr>
+                <w:rFonts w:ascii="Segoe UI" w:hAnsi="Segoe UI" w:cs="Segoe UI"/>
+                <w:shd w:val="clear" w:color="auto" w:fill="FFFFFF"/>
+              </w:rPr>
+              <w:t>Hardens</w:t>
+            </w:r>
+            <w:proofErr w:type="spellEnd"/>
+            <w:r>
+              <w:rPr>
+                <w:rFonts w:ascii="Segoe UI" w:hAnsi="Segoe UI" w:cs="Segoe UI"/>
+                <w:shd w:val="clear" w:color="auto" w:fill="FFFFFF"/>
+              </w:rPr>
+              <w:t xml:space="preserve"> </w:t>
+            </w:r>
+            <w:proofErr w:type="spellStart"/>
+            <w:r>
+              <w:rPr>
+                <w:rFonts w:ascii="Segoe UI" w:hAnsi="Segoe UI" w:cs="Segoe UI"/>
+                <w:shd w:val="clear" w:color="auto" w:fill="FFFFFF"/>
+              </w:rPr>
+              <w:t>Odigé</w:t>
+            </w:r>
+            <w:proofErr w:type="spellEnd"/>
           </w:p>
         </w:tc>
         <w:tc>
@@ -643,6 +688,52 @@
                 <w:szCs w:val="24"/>
               </w:rPr>
             </w:pPr>
+            <w:r>
+              <w:rPr>
+                <w:sz w:val="24"/>
+                <w:szCs w:val="24"/>
+              </w:rPr>
+              <w:t>F</w:t>
+            </w:r>
+            <w:r>
+              <w:rPr>
+                <w:sz w:val="24"/>
+                <w:szCs w:val="24"/>
+              </w:rPr>
+              <w:t>aire le div (la section) des deux boutons + paragraphe de la page d'accueil</w:t>
+            </w:r>
+            <w:r>
+              <w:rPr>
+                <w:sz w:val="24"/>
+                <w:szCs w:val="24"/>
+              </w:rPr>
+              <w:t>.</w:t>
+            </w:r>
+          </w:p>
+          <w:p>
+            <w:pPr>
+              <w:cnfStyle w:val="000000010000" w:firstRow="0" w:lastRow="0" w:firstColumn="0" w:lastColumn="0" w:oddVBand="0" w:evenVBand="0" w:oddHBand="0" w:evenHBand="1" w:firstRowFirstColumn="0" w:firstRowLastColumn="0" w:lastRowFirstColumn="0" w:lastRowLastColumn="0"/>
+              <w:rPr>
+                <w:sz w:val="24"/>
+                <w:szCs w:val="24"/>
+              </w:rPr>
+            </w:pPr>
+          </w:p>
+          <w:p>
+            <w:pPr>
+              <w:cnfStyle w:val="000000010000" w:firstRow="0" w:lastRow="0" w:firstColumn="0" w:lastColumn="0" w:oddVBand="0" w:evenVBand="0" w:oddHBand="0" w:evenHBand="1" w:firstRowFirstColumn="0" w:firstRowLastColumn="0" w:lastRowFirstColumn="0" w:lastRowLastColumn="0"/>
+              <w:rPr>
+                <w:sz w:val="24"/>
+                <w:szCs w:val="24"/>
+              </w:rPr>
+            </w:pPr>
+            <w:r>
+              <w:rPr>
+                <w:sz w:val="24"/>
+                <w:szCs w:val="24"/>
+              </w:rPr>
+              <w:t>Faire la section image + logo avec background de la page de connexion</w:t>
+            </w:r>
           </w:p>
         </w:tc>
         <w:tc>
@@ -658,52 +749,6 @@
                 <w:szCs w:val="24"/>
               </w:rPr>
             </w:pPr>
-            <w:r>
-              <w:rPr>
-                <w:sz w:val="24"/>
-                <w:szCs w:val="24"/>
-              </w:rPr>
-              <w:t>F</w:t>
-            </w:r>
-            <w:r>
-              <w:rPr>
-                <w:sz w:val="24"/>
-                <w:szCs w:val="24"/>
-              </w:rPr>
-              <w:t>aire le div (la section) des deux boutons + paragraphe de la page d'accueil</w:t>
-            </w:r>
-            <w:r>
-              <w:rPr>
-                <w:sz w:val="24"/>
-                <w:szCs w:val="24"/>
-              </w:rPr>
-              <w:t>.</w:t>
-            </w:r>
-          </w:p>
-          <w:p>
-            <w:pPr>
-              <w:cnfStyle w:val="000000010000" w:firstRow="0" w:lastRow="0" w:firstColumn="0" w:lastColumn="0" w:oddVBand="0" w:evenVBand="0" w:oddHBand="0" w:evenHBand="1" w:firstRowFirstColumn="0" w:firstRowLastColumn="0" w:lastRowFirstColumn="0" w:lastRowLastColumn="0"/>
-              <w:rPr>
-                <w:sz w:val="24"/>
-                <w:szCs w:val="24"/>
-              </w:rPr>
-            </w:pPr>
-          </w:p>
-          <w:p>
-            <w:pPr>
-              <w:cnfStyle w:val="000000010000" w:firstRow="0" w:lastRow="0" w:firstColumn="0" w:lastColumn="0" w:oddVBand="0" w:evenVBand="0" w:oddHBand="0" w:evenHBand="1" w:firstRowFirstColumn="0" w:firstRowLastColumn="0" w:lastRowFirstColumn="0" w:lastRowLastColumn="0"/>
-              <w:rPr>
-                <w:sz w:val="24"/>
-                <w:szCs w:val="24"/>
-              </w:rPr>
-            </w:pPr>
-            <w:r>
-              <w:rPr>
-                <w:sz w:val="24"/>
-                <w:szCs w:val="24"/>
-              </w:rPr>
-              <w:t>Faire la section image + logo avec background de la page de connexion</w:t>
-            </w:r>
           </w:p>
         </w:tc>
         <w:tc>

</xml_diff>

<commit_message>
Modification de la document de suivi
</commit_message>
<xml_diff>
--- a/Suivi.docx
+++ b/Suivi.docx
@@ -8,14 +8,12 @@
           <w:lang w:val="en-CA"/>
         </w:rPr>
       </w:pPr>
-      <w:proofErr w:type="gramStart"/>
       <w:r>
         <w:rPr>
           <w:lang w:val="en-CA"/>
         </w:rPr>
         <w:t>Équipe :</w:t>
       </w:r>
-      <w:proofErr w:type="gramEnd"/>
       <w:r>
         <w:rPr>
           <w:u w:val="single"/>
@@ -84,7 +82,7 @@
           <w:noProof/>
           <w:u w:val="single"/>
         </w:rPr>
-        <w:t>2024-02-12</w:t>
+        <w:t>2024-02-13</w:t>
       </w:r>
       <w:r>
         <w:rPr>
@@ -109,7 +107,7 @@
     </w:p>
     <w:tbl>
       <w:tblPr>
-        <w:tblStyle w:val="LightGrid"/>
+        <w:tblStyle w:val="Grilleclaire"/>
         <w:tblW w:w="11252" w:type="dxa"/>
         <w:tblLook w:val="04A0" w:firstRow="1" w:lastRow="0" w:firstColumn="1" w:lastColumn="0" w:noHBand="0" w:noVBand="1"/>
       </w:tblPr>
@@ -283,28 +281,7 @@
                 <w:sz w:val="24"/>
                 <w:szCs w:val="24"/>
               </w:rPr>
-              <w:t>Server.js, a affiché le</w:t>
-            </w:r>
-            <w:r>
-              <w:rPr>
-                <w:sz w:val="24"/>
-                <w:szCs w:val="24"/>
-              </w:rPr>
-              <w:t>s</w:t>
-            </w:r>
-            <w:r>
-              <w:rPr>
-                <w:sz w:val="24"/>
-                <w:szCs w:val="24"/>
-              </w:rPr>
-              <w:t xml:space="preserve"> page </w:t>
-            </w:r>
-            <w:r>
-              <w:rPr>
-                <w:sz w:val="24"/>
-                <w:szCs w:val="24"/>
-              </w:rPr>
-              <w:t>EJS lorsqu’on commence le serveur</w:t>
+              <w:t>Server.js, a affiché les page EJS lorsqu’on commence le serveur</w:t>
             </w:r>
           </w:p>
           <w:p>
@@ -745,6 +722,34 @@
                 <w:szCs w:val="24"/>
               </w:rPr>
             </w:pPr>
+            <w:r>
+              <w:rPr>
+                <w:sz w:val="24"/>
+                <w:szCs w:val="24"/>
+              </w:rPr>
+              <w:t xml:space="preserve">Travailler sur la page </w:t>
+            </w:r>
+            <w:r>
+              <w:rPr>
+                <w:sz w:val="24"/>
+                <w:szCs w:val="24"/>
+              </w:rPr>
+              <w:t>de connexion</w:t>
+            </w:r>
+            <w:r>
+              <w:rPr>
+                <w:sz w:val="24"/>
+                <w:szCs w:val="24"/>
+              </w:rPr>
+              <w:t xml:space="preserve"> (Client doit être capable d’ouvrir une session)</w:t>
+            </w:r>
+            <w:r>
+              <w:rPr>
+                <w:sz w:val="24"/>
+                <w:szCs w:val="24"/>
+              </w:rPr>
+              <w:t>.</w:t>
+            </w:r>
           </w:p>
         </w:tc>
         <w:tc>
@@ -1183,13 +1188,13 @@
     <w:qFormat/>
     <w:rsid w:val="005A1CB5"/>
   </w:style>
-  <w:style w:type="character" w:default="1" w:styleId="DefaultParagraphFont">
+  <w:style w:type="character" w:default="1" w:styleId="Policepardfaut">
     <w:name w:val="Default Paragraph Font"/>
     <w:uiPriority w:val="1"/>
     <w:semiHidden/>
     <w:unhideWhenUsed/>
   </w:style>
-  <w:style w:type="table" w:default="1" w:styleId="TableNormal">
+  <w:style w:type="table" w:default="1" w:styleId="TableauNormal">
     <w:name w:val="Normal Table"/>
     <w:uiPriority w:val="99"/>
     <w:semiHidden/>
@@ -1204,15 +1209,15 @@
       </w:tblCellMar>
     </w:tblPr>
   </w:style>
-  <w:style w:type="numbering" w:default="1" w:styleId="NoList">
+  <w:style w:type="numbering" w:default="1" w:styleId="Aucuneliste">
     <w:name w:val="No List"/>
     <w:uiPriority w:val="99"/>
     <w:semiHidden/>
     <w:unhideWhenUsed/>
   </w:style>
-  <w:style w:type="table" w:styleId="TableGrid">
+  <w:style w:type="table" w:styleId="Grilledutableau">
     <w:name w:val="Table Grid"/>
-    <w:basedOn w:val="TableNormal"/>
+    <w:basedOn w:val="TableauNormal"/>
     <w:uiPriority w:val="59"/>
     <w:rsid w:val="00A22242"/>
     <w:pPr>
@@ -1229,9 +1234,9 @@
       </w:tblBorders>
     </w:tblPr>
   </w:style>
-  <w:style w:type="table" w:styleId="LightGrid">
+  <w:style w:type="table" w:styleId="Grilleclaire">
     <w:name w:val="Light Grid"/>
-    <w:basedOn w:val="TableNormal"/>
+    <w:basedOn w:val="TableauNormal"/>
     <w:uiPriority w:val="62"/>
     <w:rsid w:val="00A22242"/>
     <w:pPr>
@@ -1352,10 +1357,10 @@
       </w:tcPr>
     </w:tblStylePr>
   </w:style>
-  <w:style w:type="paragraph" w:styleId="BalloonText">
+  <w:style w:type="paragraph" w:styleId="Textedebulles">
     <w:name w:val="Balloon Text"/>
     <w:basedOn w:val="Normal"/>
-    <w:link w:val="BalloonTextChar"/>
+    <w:link w:val="TextedebullesCar"/>
     <w:uiPriority w:val="99"/>
     <w:semiHidden/>
     <w:unhideWhenUsed/>
@@ -1369,10 +1374,10 @@
       <w:szCs w:val="16"/>
     </w:rPr>
   </w:style>
-  <w:style w:type="character" w:customStyle="1" w:styleId="BalloonTextChar">
-    <w:name w:val="Balloon Text Char"/>
-    <w:basedOn w:val="DefaultParagraphFont"/>
-    <w:link w:val="BalloonText"/>
+  <w:style w:type="character" w:customStyle="1" w:styleId="TextedebullesCar">
+    <w:name w:val="Texte de bulles Car"/>
+    <w:basedOn w:val="Policepardfaut"/>
+    <w:link w:val="Textedebulles"/>
     <w:uiPriority w:val="99"/>
     <w:semiHidden/>
     <w:rsid w:val="006F43E7"/>

</xml_diff>

<commit_message>
Modification du document suivi pour ma part
</commit_message>
<xml_diff>
--- a/Suivi.docx
+++ b/Suivi.docx
@@ -378,6 +378,84 @@
                 <w:szCs w:val="24"/>
               </w:rPr>
             </w:pPr>
+            <w:r>
+              <w:rPr>
+                <w:sz w:val="24"/>
+                <w:szCs w:val="24"/>
+              </w:rPr>
+              <w:t>Faire le header et la section image de la page d'accueil (html)</w:t>
+            </w:r>
+            <w:r>
+              <w:rPr>
+                <w:sz w:val="24"/>
+                <w:szCs w:val="24"/>
+              </w:rPr>
+              <w:t>.</w:t>
+            </w:r>
+          </w:p>
+          <w:p>
+            <w:pPr>
+              <w:cnfStyle w:val="000000010000" w:firstRow="0" w:lastRow="0" w:firstColumn="0" w:lastColumn="0" w:oddVBand="0" w:evenVBand="0" w:oddHBand="0" w:evenHBand="1" w:firstRowFirstColumn="0" w:firstRowLastColumn="0" w:lastRowFirstColumn="0" w:lastRowLastColumn="0"/>
+              <w:rPr>
+                <w:sz w:val="24"/>
+                <w:szCs w:val="24"/>
+              </w:rPr>
+            </w:pPr>
+          </w:p>
+          <w:p>
+            <w:pPr>
+              <w:cnfStyle w:val="000000010000" w:firstRow="0" w:lastRow="0" w:firstColumn="0" w:lastColumn="0" w:oddVBand="0" w:evenVBand="0" w:oddHBand="0" w:evenHBand="1" w:firstRowFirstColumn="0" w:firstRowLastColumn="0" w:lastRowFirstColumn="0" w:lastRowLastColumn="0"/>
+              <w:rPr>
+                <w:sz w:val="24"/>
+                <w:szCs w:val="24"/>
+              </w:rPr>
+            </w:pPr>
+            <w:r>
+              <w:rPr>
+                <w:sz w:val="24"/>
+                <w:szCs w:val="24"/>
+              </w:rPr>
+              <w:t>Création des tables de la bases de données</w:t>
+            </w:r>
+            <w:r>
+              <w:rPr>
+                <w:sz w:val="24"/>
+                <w:szCs w:val="24"/>
+              </w:rPr>
+              <w:t>.</w:t>
+            </w:r>
+          </w:p>
+          <w:p>
+            <w:pPr>
+              <w:cnfStyle w:val="000000010000" w:firstRow="0" w:lastRow="0" w:firstColumn="0" w:lastColumn="0" w:oddVBand="0" w:evenVBand="0" w:oddHBand="0" w:evenHBand="1" w:firstRowFirstColumn="0" w:firstRowLastColumn="0" w:lastRowFirstColumn="0" w:lastRowLastColumn="0"/>
+              <w:rPr>
+                <w:sz w:val="24"/>
+                <w:szCs w:val="24"/>
+              </w:rPr>
+            </w:pPr>
+          </w:p>
+          <w:p>
+            <w:pPr>
+              <w:cnfStyle w:val="000000010000" w:firstRow="0" w:lastRow="0" w:firstColumn="0" w:lastColumn="0" w:oddVBand="0" w:evenVBand="0" w:oddHBand="0" w:evenHBand="1" w:firstRowFirstColumn="0" w:firstRowLastColumn="0" w:lastRowFirstColumn="0" w:lastRowLastColumn="0"/>
+              <w:rPr>
+                <w:sz w:val="24"/>
+                <w:szCs w:val="24"/>
+              </w:rPr>
+            </w:pPr>
+            <w:r>
+              <w:rPr>
+                <w:sz w:val="24"/>
+                <w:szCs w:val="24"/>
+              </w:rPr>
+              <w:t>Faire la section image + logo avec background de la page d'inscription</w:t>
+            </w:r>
+            <w:r>
+              <w:rPr>
+                <w:sz w:val="24"/>
+                <w:szCs w:val="24"/>
+              </w:rPr>
+              <w:t>.</w:t>
+            </w:r>
           </w:p>
         </w:tc>
         <w:tc>
@@ -398,78 +476,7 @@
                 <w:sz w:val="24"/>
                 <w:szCs w:val="24"/>
               </w:rPr>
-              <w:t>Faire le header et la section image de la page d'accueil (html)</w:t>
-            </w:r>
-            <w:r>
-              <w:rPr>
-                <w:sz w:val="24"/>
-                <w:szCs w:val="24"/>
-              </w:rPr>
-              <w:t>.</w:t>
-            </w:r>
-          </w:p>
-          <w:p>
-            <w:pPr>
-              <w:cnfStyle w:val="000000010000" w:firstRow="0" w:lastRow="0" w:firstColumn="0" w:lastColumn="0" w:oddVBand="0" w:evenVBand="0" w:oddHBand="0" w:evenHBand="1" w:firstRowFirstColumn="0" w:firstRowLastColumn="0" w:lastRowFirstColumn="0" w:lastRowLastColumn="0"/>
-              <w:rPr>
-                <w:sz w:val="24"/>
-                <w:szCs w:val="24"/>
-              </w:rPr>
-            </w:pPr>
-          </w:p>
-          <w:p>
-            <w:pPr>
-              <w:cnfStyle w:val="000000010000" w:firstRow="0" w:lastRow="0" w:firstColumn="0" w:lastColumn="0" w:oddVBand="0" w:evenVBand="0" w:oddHBand="0" w:evenHBand="1" w:firstRowFirstColumn="0" w:firstRowLastColumn="0" w:lastRowFirstColumn="0" w:lastRowLastColumn="0"/>
-              <w:rPr>
-                <w:sz w:val="24"/>
-                <w:szCs w:val="24"/>
-              </w:rPr>
-            </w:pPr>
-            <w:r>
-              <w:rPr>
-                <w:sz w:val="24"/>
-                <w:szCs w:val="24"/>
-              </w:rPr>
-              <w:t>Création des tables de la bases de données</w:t>
-            </w:r>
-            <w:r>
-              <w:rPr>
-                <w:sz w:val="24"/>
-                <w:szCs w:val="24"/>
-              </w:rPr>
-              <w:t>.</w:t>
-            </w:r>
-          </w:p>
-          <w:p>
-            <w:pPr>
-              <w:cnfStyle w:val="000000010000" w:firstRow="0" w:lastRow="0" w:firstColumn="0" w:lastColumn="0" w:oddVBand="0" w:evenVBand="0" w:oddHBand="0" w:evenHBand="1" w:firstRowFirstColumn="0" w:firstRowLastColumn="0" w:lastRowFirstColumn="0" w:lastRowLastColumn="0"/>
-              <w:rPr>
-                <w:sz w:val="24"/>
-                <w:szCs w:val="24"/>
-              </w:rPr>
-            </w:pPr>
-          </w:p>
-          <w:p>
-            <w:pPr>
-              <w:cnfStyle w:val="000000010000" w:firstRow="0" w:lastRow="0" w:firstColumn="0" w:lastColumn="0" w:oddVBand="0" w:evenVBand="0" w:oddHBand="0" w:evenHBand="1" w:firstRowFirstColumn="0" w:firstRowLastColumn="0" w:lastRowFirstColumn="0" w:lastRowLastColumn="0"/>
-              <w:rPr>
-                <w:sz w:val="24"/>
-                <w:szCs w:val="24"/>
-              </w:rPr>
-            </w:pPr>
-            <w:r>
-              <w:rPr>
-                <w:sz w:val="24"/>
-                <w:szCs w:val="24"/>
-              </w:rPr>
-              <w:t>Faire la section image + logo avec background de la page d'inscription</w:t>
-            </w:r>
-            <w:r>
-              <w:rPr>
-                <w:sz w:val="24"/>
-                <w:szCs w:val="24"/>
-              </w:rPr>
-              <w:t>.</w:t>
+              <w:t>Travailler sur la page de connexion (Client doit être capable de créer un compte.)</w:t>
             </w:r>
           </w:p>
         </w:tc>
@@ -727,14 +734,7 @@
                 <w:sz w:val="24"/>
                 <w:szCs w:val="24"/>
               </w:rPr>
-              <w:t xml:space="preserve">Travailler sur la page </w:t>
-            </w:r>
-            <w:r>
-              <w:rPr>
-                <w:sz w:val="24"/>
-                <w:szCs w:val="24"/>
-              </w:rPr>
-              <w:t>de connexion</w:t>
+              <w:t>Travailler sur la page de connexion</w:t>
             </w:r>
             <w:r>
               <w:rPr>

</xml_diff>